<commit_message>
New Plant2 frames. Theme color corrected
</commit_message>
<xml_diff>
--- a/Huakal/Guión Growy.docx
+++ b/Huakal/Guión Growy.docx
@@ -12,7 +12,6 @@
           <w:szCs w:val="28"/>
         </w:rPr>
       </w:pPr>
-      <w:proofErr w:type="spellStart"/>
       <w:r>
         <w:rPr>
           <w:b/>
@@ -20,9 +19,10 @@
           <w:sz w:val="28"/>
           <w:szCs w:val="28"/>
         </w:rPr>
-        <w:t>Guión</w:t>
-      </w:r>
-      <w:proofErr w:type="spellEnd"/>
+        <w:t>Guion</w:t>
+      </w:r>
+      <w:bookmarkStart w:id="0" w:name="_GoBack"/>
+      <w:bookmarkEnd w:id="0"/>
       <w:r>
         <w:rPr>
           <w:b/>
@@ -770,7 +770,6 @@
           <w:szCs w:val="28"/>
         </w:rPr>
       </w:pPr>
-      <w:proofErr w:type="spellStart"/>
       <w:r>
         <w:rPr>
           <w:b/>
@@ -779,9 +778,8 @@
           <w:szCs w:val="28"/>
         </w:rPr>
         <w:lastRenderedPageBreak/>
-        <w:t>Guión</w:t>
-      </w:r>
-      <w:proofErr w:type="spellEnd"/>
+        <w:t>Guion</w:t>
+      </w:r>
       <w:r>
         <w:rPr>
           <w:b/>
@@ -789,18 +787,7 @@
           <w:sz w:val="28"/>
           <w:szCs w:val="28"/>
         </w:rPr>
-        <w:t xml:space="preserve"> Diálogo</w:t>
-      </w:r>
-      <w:bookmarkStart w:id="0" w:name="_GoBack"/>
-      <w:bookmarkEnd w:id="0"/>
-      <w:r>
-        <w:rPr>
-          <w:b/>
-          <w:bCs/>
-          <w:sz w:val="28"/>
-          <w:szCs w:val="28"/>
-        </w:rPr>
-        <w:t>s</w:t>
+        <w:t xml:space="preserve"> Diálogos</w:t>
       </w:r>
     </w:p>
     <w:p>

</xml_diff>